<commit_message>
Mintor changes before public release
</commit_message>
<xml_diff>
--- a/Windows_Server_OS_Solution_Documenatation.docx
+++ b/Windows_Server_OS_Solution_Documenatation.docx
@@ -7,12 +7,7 @@
         <w:pStyle w:val="Heading1"/>
       </w:pPr>
       <w:r>
-        <w:t>Windows Se</w:t>
-      </w:r>
-      <w:bookmarkStart w:id="0" w:name="_GoBack"/>
-      <w:bookmarkEnd w:id="0"/>
-      <w:r>
-        <w:t>rver OS Solution</w:t>
+        <w:t>Windows Server OS Solution</w:t>
       </w:r>
     </w:p>
     <w:p/>
@@ -316,10 +311,7 @@
               <w:t xml:space="preserve">A direct connection from the SCOM agent to </w:t>
             </w:r>
             <w:r>
-              <w:t>OMS</w:t>
-            </w:r>
-            <w:r>
-              <w:t xml:space="preserve"> is</w:t>
+              <w:t>OMS is</w:t>
             </w:r>
             <w:r>
               <w:t xml:space="preserve"> required.</w:t>
@@ -1871,7 +1863,30 @@
           </w:tcPr>
           <w:p>
             <w:r>
-              <w:t>Shows average value for Avg. Disk Sec/Transfer counter on each server and disk. Top ten servers with highest value are listed in the table. In that table, last value for that counter is listed. If value is above 0.03 threshold reaches Warning, if value is above 0.0.4 it reaches Critical level.</w:t>
+              <w:t xml:space="preserve">Shows average value for Avg. Disk Sec/Transfer counter on each server and disk. </w:t>
+            </w:r>
+            <w:r>
+              <w:t xml:space="preserve">Data is converted from seconds to milliseconds for better user experience. </w:t>
+            </w:r>
+            <w:r>
+              <w:t xml:space="preserve">Top ten servers with highest value are listed in the table. In that table, last value for that counter is listed. If value is above </w:t>
+            </w:r>
+            <w:r>
+              <w:t>10</w:t>
+            </w:r>
+            <w:bookmarkStart w:id="0" w:name="_GoBack"/>
+            <w:bookmarkEnd w:id="0"/>
+            <w:r>
+              <w:t xml:space="preserve"> milliseconds</w:t>
+            </w:r>
+            <w:r>
+              <w:t xml:space="preserve"> threshold reaches Warning, if value is above </w:t>
+            </w:r>
+            <w:r>
+              <w:t>15</w:t>
+            </w:r>
+            <w:r>
+              <w:t xml:space="preserve"> it reaches Critical level.</w:t>
             </w:r>
           </w:p>
         </w:tc>
@@ -1908,11 +1923,8 @@
           </w:tcPr>
           <w:p>
             <w:r>
-              <w:t xml:space="preserve">Memory Utilization – Top Memory Utilized </w:t>
-            </w:r>
-            <w:r>
               <w:lastRenderedPageBreak/>
-              <w:t>Computers by % Committed Bytes in Use</w:t>
+              <w:t>Memory Utilization – Top Memory Utilized Computers by % Committed Bytes in Use</w:t>
             </w:r>
           </w:p>
         </w:tc>
@@ -1922,7 +1934,6 @@
           </w:tcPr>
           <w:p>
             <w:r>
-              <w:lastRenderedPageBreak/>
               <w:t>Shows top ten servers with highest average % Committed Bytes in Use. If value is above 80% critical threshold is reached.</w:t>
             </w:r>
           </w:p>
@@ -2148,19 +2159,7 @@
           </w:tcPr>
           <w:p>
             <w:r>
-              <w:t xml:space="preserve">Provides documentation for all saved searches deployed within Windows Server </w:t>
-            </w:r>
-            <w:r>
-              <w:t>Services</w:t>
-            </w:r>
-            <w:r>
-              <w:t xml:space="preserve"> query category.</w:t>
-            </w:r>
-            <w:r>
-              <w:t xml:space="preserve"> </w:t>
-            </w:r>
-            <w:r>
-              <w:t>These queries can be used for additional troubleshooting and alert creation.</w:t>
+              <w:t>Provides documentation for all saved searches deployed within Windows Server Services query category. These queries can be used for additional troubleshooting and alert creation.</w:t>
             </w:r>
           </w:p>
         </w:tc>
@@ -2188,19 +2187,7 @@
           </w:tcPr>
           <w:p>
             <w:r>
-              <w:t xml:space="preserve">Provides documentation for all saved searches deployed within Windows Server </w:t>
-            </w:r>
-            <w:r>
-              <w:t>Performance</w:t>
-            </w:r>
-            <w:r>
-              <w:t xml:space="preserve"> query category.</w:t>
-            </w:r>
-            <w:r>
-              <w:t xml:space="preserve"> </w:t>
-            </w:r>
-            <w:r>
-              <w:t>These queries can be used for additional troubleshooting and alert creation.</w:t>
+              <w:t>Provides documentation for all saved searches deployed within Windows Server Performance query category. These queries can be used for additional troubleshooting and alert creation.</w:t>
             </w:r>
           </w:p>
         </w:tc>
@@ -2231,6 +2218,7 @@
         <w:rPr>
           <w:noProof/>
         </w:rPr>
+        <w:lastRenderedPageBreak/>
         <w:drawing>
           <wp:inline distT="0" distB="0" distL="0" distR="0" wp14:anchorId="790FA3DC" wp14:editId="680E2202">
             <wp:extent cx="5718060" cy="1789180"/>
@@ -2273,7 +2261,6 @@
         <w:rPr>
           <w:noProof/>
         </w:rPr>
-        <w:lastRenderedPageBreak/>
         <w:drawing>
           <wp:inline distT="0" distB="0" distL="0" distR="0" wp14:anchorId="03318697" wp14:editId="1E04EE67">
             <wp:extent cx="5620523" cy="1703835"/>
@@ -2401,6 +2388,7 @@
         <w:pStyle w:val="Heading2"/>
       </w:pPr>
       <w:r>
+        <w:lastRenderedPageBreak/>
         <w:t xml:space="preserve">Input </w:t>
       </w:r>
       <w:r>
@@ -2682,7 +2670,6 @@
           </w:tcPr>
           <w:p>
             <w:r>
-              <w:lastRenderedPageBreak/>
               <w:t xml:space="preserve">Windows </w:t>
             </w:r>
             <w:proofErr w:type="spellStart"/>
@@ -3240,7 +3227,11 @@
             </w:r>
             <w:proofErr w:type="spellEnd"/>
             <w:r>
-              <w:t xml:space="preserve">=Windows | Distinct Computer} | Measure </w:t>
+              <w:t xml:space="preserve">=Windows | Distinct Computer} | </w:t>
+            </w:r>
+            <w:r>
+              <w:lastRenderedPageBreak/>
+              <w:t xml:space="preserve">Measure </w:t>
             </w:r>
             <w:proofErr w:type="spellStart"/>
             <w:r>
@@ -3283,6 +3274,7 @@
           </w:tcPr>
           <w:p>
             <w:r>
+              <w:lastRenderedPageBreak/>
               <w:t>Average Available Free Memory sorted by ascending value</w:t>
             </w:r>
           </w:p>

</xml_diff>

<commit_message>
Updated documentation and added some known issues
</commit_message>
<xml_diff>
--- a/Windows_Server_OS_Solution_Documenatation.docx
+++ b/Windows_Server_OS_Solution_Documenatation.docx
@@ -379,6 +379,82 @@
         <w:rPr>
           <w:lang w:val="en"/>
         </w:rPr>
+        <w:t>For best experience create Azure Automation Account and Azure Log Analytics Workspace prior deployment of the solution. The Log Analytics Workspace and the Automation account need to be linked and set on Free or Per node SKU. You can easily spot if these resources are linked if you go to the Automation account resource and check Related resources section as shown in the figure below:</w:t>
+      </w:r>
+    </w:p>
+    <w:p>
+      <w:pPr>
+        <w:rPr>
+          <w:lang w:val="en"/>
+        </w:rPr>
+      </w:pPr>
+      <w:r>
+        <w:rPr>
+          <w:noProof/>
+        </w:rPr>
+        <w:lastRenderedPageBreak/>
+        <w:drawing>
+          <wp:inline distT="0" distB="0" distL="0" distR="0" wp14:anchorId="633FEE4E" wp14:editId="01310C38">
+            <wp:extent cx="3448050" cy="5260070"/>
+            <wp:effectExtent l="0" t="0" r="0" b="0"/>
+            <wp:docPr id="1" name="Picture 1"/>
+            <wp:cNvGraphicFramePr>
+              <a:graphicFrameLocks xmlns:a="http://schemas.openxmlformats.org/drawingml/2006/main" noChangeAspect="1"/>
+            </wp:cNvGraphicFramePr>
+            <a:graphic xmlns:a="http://schemas.openxmlformats.org/drawingml/2006/main">
+              <a:graphicData uri="http://schemas.openxmlformats.org/drawingml/2006/picture">
+                <pic:pic xmlns:pic="http://schemas.openxmlformats.org/drawingml/2006/picture">
+                  <pic:nvPicPr>
+                    <pic:cNvPr id="1" name=""/>
+                    <pic:cNvPicPr/>
+                  </pic:nvPicPr>
+                  <pic:blipFill>
+                    <a:blip r:embed="rId10"/>
+                    <a:stretch>
+                      <a:fillRect/>
+                    </a:stretch>
+                  </pic:blipFill>
+                  <pic:spPr>
+                    <a:xfrm>
+                      <a:off x="0" y="0"/>
+                      <a:ext cx="3452133" cy="5266298"/>
+                    </a:xfrm>
+                    <a:prstGeom prst="rect">
+                      <a:avLst/>
+                    </a:prstGeom>
+                  </pic:spPr>
+                </pic:pic>
+              </a:graphicData>
+            </a:graphic>
+          </wp:inline>
+        </w:drawing>
+      </w:r>
+    </w:p>
+    <w:p>
+      <w:pPr>
+        <w:rPr>
+          <w:lang w:val="en"/>
+        </w:rPr>
+      </w:pPr>
+      <w:r>
+        <w:rPr>
+          <w:lang w:val="en"/>
+        </w:rPr>
+        <w:t>If your resources are not linked you can link them by deploying Automation &amp; Control offering from Azure marketplace.</w:t>
+      </w:r>
+      <w:bookmarkStart w:id="0" w:name="_GoBack"/>
+      <w:bookmarkEnd w:id="0"/>
+    </w:p>
+    <w:p>
+      <w:pPr>
+        <w:rPr>
+          <w:lang w:val="en"/>
+        </w:rPr>
+      </w:pPr>
+      <w:r>
+        <w:rPr>
+          <w:lang w:val="en"/>
+        </w:rPr>
         <w:t>Before deploying the solution please remove the following data sources from OMS Portal:</w:t>
       </w:r>
     </w:p>
@@ -534,6 +610,7 @@
       </w:pPr>
       <w:proofErr w:type="spellStart"/>
       <w:r>
+        <w:lastRenderedPageBreak/>
         <w:t>LogicalDisk</w:t>
       </w:r>
       <w:proofErr w:type="spellEnd"/>
@@ -575,9 +652,9 @@
         <w:t>(*)\Avg. Disk sec/Transfer</w:t>
       </w:r>
     </w:p>
+    <w:p/>
     <w:p>
       <w:r>
-        <w:lastRenderedPageBreak/>
         <w:t>This step will ensure successful deployment of the solution. The data sources will be added once the solution is deployed successfully.</w:t>
       </w:r>
     </w:p>
@@ -859,7 +936,7 @@
                     </pic:cNvPicPr>
                   </pic:nvPicPr>
                   <pic:blipFill>
-                    <a:blip r:embed="rId10">
+                    <a:blip r:embed="rId11">
                       <a:extLst>
                         <a:ext uri="{28A0092B-C50C-407E-A947-70E740481C1C}">
                           <a14:useLocalDpi xmlns:a14="http://schemas.microsoft.com/office/drawing/2010/main" val="0"/>
@@ -999,6 +1076,7 @@
         <w:rPr>
           <w:noProof/>
         </w:rPr>
+        <w:lastRenderedPageBreak/>
         <w:drawing>
           <wp:inline distT="0" distB="0" distL="0" distR="0" wp14:anchorId="201815FE" wp14:editId="5A03EC6F">
             <wp:extent cx="5848350" cy="2447925"/>
@@ -1017,7 +1095,7 @@
                     </pic:cNvPicPr>
                   </pic:nvPicPr>
                   <pic:blipFill>
-                    <a:blip r:embed="rId11" cstate="print">
+                    <a:blip r:embed="rId12" cstate="print">
                       <a:extLst>
                         <a:ext uri="{28A0092B-C50C-407E-A947-70E740481C1C}">
                           <a14:useLocalDpi xmlns:a14="http://schemas.microsoft.com/office/drawing/2010/main" val="0"/>
@@ -1106,7 +1184,6 @@
         <w:rPr>
           <w:noProof/>
         </w:rPr>
-        <w:lastRenderedPageBreak/>
         <w:drawing>
           <wp:inline distT="0" distB="0" distL="0" distR="0" wp14:anchorId="7FD343A0" wp14:editId="4AE5BAFB">
             <wp:extent cx="2819400" cy="1257300"/>
@@ -1125,7 +1202,7 @@
                     </pic:cNvPicPr>
                   </pic:nvPicPr>
                   <pic:blipFill>
-                    <a:blip r:embed="rId12">
+                    <a:blip r:embed="rId13">
                       <a:extLst>
                         <a:ext uri="{28A0092B-C50C-407E-A947-70E740481C1C}">
                           <a14:useLocalDpi xmlns:a14="http://schemas.microsoft.com/office/drawing/2010/main" val="0"/>
@@ -1291,7 +1368,7 @@
                     </pic:cNvPicPr>
                   </pic:nvPicPr>
                   <pic:blipFill>
-                    <a:blip r:embed="rId13" cstate="print">
+                    <a:blip r:embed="rId14" cstate="print">
                       <a:extLst>
                         <a:ext uri="{28A0092B-C50C-407E-A947-70E740481C1C}">
                           <a14:useLocalDpi xmlns:a14="http://schemas.microsoft.com/office/drawing/2010/main" val="0"/>
@@ -1328,6 +1405,7 @@
         <w:pStyle w:val="Heading2"/>
       </w:pPr>
       <w:r>
+        <w:lastRenderedPageBreak/>
         <w:t>Management packs</w:t>
       </w:r>
     </w:p>
@@ -1432,7 +1510,7 @@
         </w:rPr>
         <w:t xml:space="preserve">For more information on how solution management packs are updated, see </w:t>
       </w:r>
-      <w:hyperlink r:id="rId14" w:history="1">
+      <w:hyperlink r:id="rId15" w:history="1">
         <w:r>
           <w:rPr>
             <w:color w:val="00ABEC"/>
@@ -1496,7 +1574,6 @@
         <w:rPr>
           <w:noProof/>
         </w:rPr>
-        <w:lastRenderedPageBreak/>
         <w:drawing>
           <wp:inline distT="0" distB="0" distL="0" distR="0" wp14:anchorId="411C7BB5" wp14:editId="050ACB12">
             <wp:extent cx="3457575" cy="1866143"/>
@@ -1513,7 +1590,7 @@
                     <pic:cNvPicPr/>
                   </pic:nvPicPr>
                   <pic:blipFill>
-                    <a:blip r:embed="rId15"/>
+                    <a:blip r:embed="rId16"/>
                     <a:stretch>
                       <a:fillRect/>
                     </a:stretch>
@@ -1761,6 +1838,7 @@
           </w:tcPr>
           <w:p>
             <w:r>
+              <w:lastRenderedPageBreak/>
               <w:t>Windows Server Restarts</w:t>
             </w:r>
           </w:p>
@@ -1872,12 +1950,7 @@
               <w:t xml:space="preserve">Top ten servers with highest value are listed in the table. In that table, last value for that counter is listed. If value is above </w:t>
             </w:r>
             <w:r>
-              <w:t>10</w:t>
-            </w:r>
-            <w:bookmarkStart w:id="0" w:name="_GoBack"/>
-            <w:bookmarkEnd w:id="0"/>
-            <w:r>
-              <w:t xml:space="preserve"> milliseconds</w:t>
+              <w:t>10 milliseconds</w:t>
             </w:r>
             <w:r>
               <w:t xml:space="preserve"> threshold reaches Warning, if value is above </w:t>
@@ -1923,7 +1996,6 @@
           </w:tcPr>
           <w:p>
             <w:r>
-              <w:lastRenderedPageBreak/>
               <w:t>Memory Utilization – Top Memory Utilized Computers by % Committed Bytes in Use</w:t>
             </w:r>
           </w:p>
@@ -2121,6 +2193,7 @@
           </w:tcPr>
           <w:p>
             <w:r>
+              <w:lastRenderedPageBreak/>
               <w:t>Queries Documentation</w:t>
             </w:r>
             <w:r>
@@ -2218,54 +2291,11 @@
         <w:rPr>
           <w:noProof/>
         </w:rPr>
-        <w:lastRenderedPageBreak/>
         <w:drawing>
           <wp:inline distT="0" distB="0" distL="0" distR="0" wp14:anchorId="790FA3DC" wp14:editId="680E2202">
             <wp:extent cx="5718060" cy="1789180"/>
             <wp:effectExtent l="0" t="0" r="0" b="1905"/>
             <wp:docPr id="21" name="Picture 21"/>
-            <wp:cNvGraphicFramePr>
-              <a:graphicFrameLocks xmlns:a="http://schemas.openxmlformats.org/drawingml/2006/main" noChangeAspect="1"/>
-            </wp:cNvGraphicFramePr>
-            <a:graphic xmlns:a="http://schemas.openxmlformats.org/drawingml/2006/main">
-              <a:graphicData uri="http://schemas.openxmlformats.org/drawingml/2006/picture">
-                <pic:pic xmlns:pic="http://schemas.openxmlformats.org/drawingml/2006/picture">
-                  <pic:nvPicPr>
-                    <pic:cNvPr id="1" name=""/>
-                    <pic:cNvPicPr/>
-                  </pic:nvPicPr>
-                  <pic:blipFill>
-                    <a:blip r:embed="rId16"/>
-                    <a:stretch>
-                      <a:fillRect/>
-                    </a:stretch>
-                  </pic:blipFill>
-                  <pic:spPr>
-                    <a:xfrm>
-                      <a:off x="0" y="0"/>
-                      <a:ext cx="5718060" cy="1789180"/>
-                    </a:xfrm>
-                    <a:prstGeom prst="rect">
-                      <a:avLst/>
-                    </a:prstGeom>
-                  </pic:spPr>
-                </pic:pic>
-              </a:graphicData>
-            </a:graphic>
-          </wp:inline>
-        </w:drawing>
-      </w:r>
-    </w:p>
-    <w:p>
-      <w:r>
-        <w:rPr>
-          <w:noProof/>
-        </w:rPr>
-        <w:drawing>
-          <wp:inline distT="0" distB="0" distL="0" distR="0" wp14:anchorId="03318697" wp14:editId="1E04EE67">
-            <wp:extent cx="5620523" cy="1703835"/>
-            <wp:effectExtent l="0" t="0" r="0" b="0"/>
-            <wp:docPr id="22" name="Picture 22"/>
             <wp:cNvGraphicFramePr>
               <a:graphicFrameLocks xmlns:a="http://schemas.openxmlformats.org/drawingml/2006/main" noChangeAspect="1"/>
             </wp:cNvGraphicFramePr>
@@ -2285,7 +2315,7 @@
                   <pic:spPr>
                     <a:xfrm>
                       <a:off x="0" y="0"/>
-                      <a:ext cx="5620523" cy="1703835"/>
+                      <a:ext cx="5718060" cy="1789180"/>
                     </a:xfrm>
                     <a:prstGeom prst="rect">
                       <a:avLst/>
@@ -2304,10 +2334,10 @@
           <w:noProof/>
         </w:rPr>
         <w:drawing>
-          <wp:inline distT="0" distB="0" distL="0" distR="0" wp14:anchorId="07653283" wp14:editId="504F8EBA">
-            <wp:extent cx="5611379" cy="1709931"/>
-            <wp:effectExtent l="0" t="0" r="0" b="5080"/>
-            <wp:docPr id="23" name="Picture 23"/>
+          <wp:inline distT="0" distB="0" distL="0" distR="0" wp14:anchorId="03318697" wp14:editId="1E04EE67">
+            <wp:extent cx="5620523" cy="1703835"/>
+            <wp:effectExtent l="0" t="0" r="0" b="0"/>
+            <wp:docPr id="22" name="Picture 22"/>
             <wp:cNvGraphicFramePr>
               <a:graphicFrameLocks xmlns:a="http://schemas.openxmlformats.org/drawingml/2006/main" noChangeAspect="1"/>
             </wp:cNvGraphicFramePr>
@@ -2327,7 +2357,7 @@
                   <pic:spPr>
                     <a:xfrm>
                       <a:off x="0" y="0"/>
-                      <a:ext cx="5611379" cy="1709931"/>
+                      <a:ext cx="5620523" cy="1703835"/>
                     </a:xfrm>
                     <a:prstGeom prst="rect">
                       <a:avLst/>
@@ -2346,10 +2376,10 @@
           <w:noProof/>
         </w:rPr>
         <w:drawing>
-          <wp:inline distT="0" distB="0" distL="0" distR="0" wp14:anchorId="53122C73" wp14:editId="7B4010B7">
-            <wp:extent cx="4517145" cy="1719075"/>
-            <wp:effectExtent l="0" t="0" r="0" b="0"/>
-            <wp:docPr id="24" name="Picture 24"/>
+          <wp:inline distT="0" distB="0" distL="0" distR="0" wp14:anchorId="07653283" wp14:editId="504F8EBA">
+            <wp:extent cx="5611379" cy="1709931"/>
+            <wp:effectExtent l="0" t="0" r="0" b="5080"/>
+            <wp:docPr id="23" name="Picture 23"/>
             <wp:cNvGraphicFramePr>
               <a:graphicFrameLocks xmlns:a="http://schemas.openxmlformats.org/drawingml/2006/main" noChangeAspect="1"/>
             </wp:cNvGraphicFramePr>
@@ -2369,6 +2399,49 @@
                   <pic:spPr>
                     <a:xfrm>
                       <a:off x="0" y="0"/>
+                      <a:ext cx="5611379" cy="1709931"/>
+                    </a:xfrm>
+                    <a:prstGeom prst="rect">
+                      <a:avLst/>
+                    </a:prstGeom>
+                  </pic:spPr>
+                </pic:pic>
+              </a:graphicData>
+            </a:graphic>
+          </wp:inline>
+        </w:drawing>
+      </w:r>
+    </w:p>
+    <w:p>
+      <w:r>
+        <w:rPr>
+          <w:noProof/>
+        </w:rPr>
+        <w:lastRenderedPageBreak/>
+        <w:drawing>
+          <wp:inline distT="0" distB="0" distL="0" distR="0" wp14:anchorId="53122C73" wp14:editId="7B4010B7">
+            <wp:extent cx="4517145" cy="1719075"/>
+            <wp:effectExtent l="0" t="0" r="0" b="0"/>
+            <wp:docPr id="24" name="Picture 24"/>
+            <wp:cNvGraphicFramePr>
+              <a:graphicFrameLocks xmlns:a="http://schemas.openxmlformats.org/drawingml/2006/main" noChangeAspect="1"/>
+            </wp:cNvGraphicFramePr>
+            <a:graphic xmlns:a="http://schemas.openxmlformats.org/drawingml/2006/main">
+              <a:graphicData uri="http://schemas.openxmlformats.org/drawingml/2006/picture">
+                <pic:pic xmlns:pic="http://schemas.openxmlformats.org/drawingml/2006/picture">
+                  <pic:nvPicPr>
+                    <pic:cNvPr id="1" name=""/>
+                    <pic:cNvPicPr/>
+                  </pic:nvPicPr>
+                  <pic:blipFill>
+                    <a:blip r:embed="rId20"/>
+                    <a:stretch>
+                      <a:fillRect/>
+                    </a:stretch>
+                  </pic:blipFill>
+                  <pic:spPr>
+                    <a:xfrm>
+                      <a:off x="0" y="0"/>
                       <a:ext cx="4517145" cy="1719075"/>
                     </a:xfrm>
                     <a:prstGeom prst="rect">
@@ -2388,7 +2461,6 @@
         <w:pStyle w:val="Heading2"/>
       </w:pPr>
       <w:r>
-        <w:lastRenderedPageBreak/>
         <w:t xml:space="preserve">Input </w:t>
       </w:r>
       <w:r>
@@ -3060,7 +3132,11 @@
           </w:tcPr>
           <w:p>
             <w:r>
-              <w:t>Last value for Available Free Memory marked with Critical for less than 200 MBs and with Normal for greater than 200 MBs per computer</w:t>
+              <w:t xml:space="preserve">Last value for Available Free Memory marked with Critical for less than 200 MBs and with Normal for greater </w:t>
+            </w:r>
+            <w:r>
+              <w:lastRenderedPageBreak/>
+              <w:t>than 200 MBs per computer</w:t>
             </w:r>
           </w:p>
         </w:tc>
@@ -3077,6 +3153,7 @@
           <w:p>
             <w:proofErr w:type="spellStart"/>
             <w:r>
+              <w:lastRenderedPageBreak/>
               <w:t>Type:Perf</w:t>
             </w:r>
             <w:proofErr w:type="spellEnd"/>
@@ -3227,11 +3304,7 @@
             </w:r>
             <w:proofErr w:type="spellEnd"/>
             <w:r>
-              <w:t xml:space="preserve">=Windows | Distinct Computer} | </w:t>
-            </w:r>
-            <w:r>
-              <w:lastRenderedPageBreak/>
-              <w:t xml:space="preserve">Measure </w:t>
+              <w:t xml:space="preserve">=Windows | Distinct Computer} | Measure </w:t>
             </w:r>
             <w:proofErr w:type="spellStart"/>
             <w:r>
@@ -3274,7 +3347,6 @@
           </w:tcPr>
           <w:p>
             <w:r>
-              <w:lastRenderedPageBreak/>
               <w:t>Average Available Free Memory sorted by ascending value</w:t>
             </w:r>
           </w:p>

</xml_diff>